<commit_message>
Added the API doc
</commit_message>
<xml_diff>
--- a/docs/Iteration 5/S20-ESN-RW1-I5-ClassMapping.docx
+++ b/docs/Iteration 5/S20-ESN-RW1-I5-ClassMapping.docx
@@ -34,14 +34,14 @@
         <w:tblLook w:val="0600" w:firstRow="0" w:lastRow="0" w:firstColumn="0" w:lastColumn="0" w:noHBand="1" w:noVBand="1"/>
       </w:tblPr>
       <w:tblGrid>
-        <w:gridCol w:w="3120"/>
-        <w:gridCol w:w="3120"/>
-        <w:gridCol w:w="3120"/>
+        <w:gridCol w:w="2420"/>
+        <w:gridCol w:w="3420"/>
+        <w:gridCol w:w="3520"/>
       </w:tblGrid>
       <w:tr>
         <w:tc>
           <w:tcPr>
-            <w:tcW w:w="3120" w:type="dxa"/>
+            <w:tcW w:w="2420" w:type="dxa"/>
             <w:tcBorders>
               <w:top w:val="single" w:sz="8" w:space="0" w:color="000000"/>
               <w:left w:val="single" w:sz="8" w:space="0" w:color="000000"/>
@@ -68,7 +68,7 @@
         </w:tc>
         <w:tc>
           <w:tcPr>
-            <w:tcW w:w="3120" w:type="dxa"/>
+            <w:tcW w:w="3420" w:type="dxa"/>
             <w:tcBorders>
               <w:top w:val="single" w:sz="8" w:space="0" w:color="000000"/>
               <w:left w:val="single" w:sz="8" w:space="0" w:color="000000"/>
@@ -95,7 +95,7 @@
         </w:tc>
         <w:tc>
           <w:tcPr>
-            <w:tcW w:w="3120" w:type="dxa"/>
+            <w:tcW w:w="3520" w:type="dxa"/>
             <w:tcBorders>
               <w:top w:val="single" w:sz="8" w:space="0" w:color="000000"/>
               <w:left w:val="single" w:sz="8" w:space="0" w:color="000000"/>
@@ -124,7 +124,7 @@
       <w:tr>
         <w:tc>
           <w:tcPr>
-            <w:tcW w:w="3120" w:type="dxa"/>
+            <w:tcW w:w="2420" w:type="dxa"/>
             <w:tcBorders>
               <w:top w:val="single" w:sz="8" w:space="0" w:color="000000"/>
               <w:left w:val="single" w:sz="8" w:space="0" w:color="000000"/>
@@ -151,7 +151,7 @@
         </w:tc>
         <w:tc>
           <w:tcPr>
-            <w:tcW w:w="3120" w:type="dxa"/>
+            <w:tcW w:w="3420" w:type="dxa"/>
             <w:tcBorders>
               <w:top w:val="single" w:sz="8" w:space="0" w:color="000000"/>
               <w:left w:val="single" w:sz="8" w:space="0" w:color="000000"/>
@@ -173,20 +173,14 @@
             </w:pPr>
             <w:proofErr w:type="spellStart"/>
             <w:r>
-              <w:t>P</w:t>
-            </w:r>
-            <w:r>
-              <w:t>ublic</w:t>
-            </w:r>
-            <w:r>
-              <w:t>AnnouncementForm</w:t>
+              <w:t>PublicAnnouncementForm</w:t>
             </w:r>
             <w:proofErr w:type="spellEnd"/>
           </w:p>
         </w:tc>
         <w:tc>
           <w:tcPr>
-            <w:tcW w:w="3120" w:type="dxa"/>
+            <w:tcW w:w="3520" w:type="dxa"/>
             <w:tcBorders>
               <w:top w:val="single" w:sz="8" w:space="0" w:color="000000"/>
               <w:left w:val="single" w:sz="8" w:space="0" w:color="000000"/>
@@ -233,7 +227,7 @@
       <w:tr>
         <w:tc>
           <w:tcPr>
-            <w:tcW w:w="3120" w:type="dxa"/>
+            <w:tcW w:w="2420" w:type="dxa"/>
             <w:tcBorders>
               <w:top w:val="single" w:sz="8" w:space="0" w:color="000000"/>
               <w:left w:val="single" w:sz="8" w:space="0" w:color="000000"/>
@@ -260,7 +254,7 @@
         </w:tc>
         <w:tc>
           <w:tcPr>
-            <w:tcW w:w="3120" w:type="dxa"/>
+            <w:tcW w:w="3420" w:type="dxa"/>
             <w:tcBorders>
               <w:top w:val="single" w:sz="8" w:space="0" w:color="000000"/>
               <w:left w:val="single" w:sz="8" w:space="0" w:color="000000"/>
@@ -282,17 +276,14 @@
             </w:pPr>
             <w:proofErr w:type="spellStart"/>
             <w:r>
-              <w:t>AdministerUserProfile</w:t>
-            </w:r>
-            <w:r>
-              <w:t>Form</w:t>
+              <w:t>AdministerUserProfileForm</w:t>
             </w:r>
             <w:proofErr w:type="spellEnd"/>
           </w:p>
         </w:tc>
         <w:tc>
           <w:tcPr>
-            <w:tcW w:w="3120" w:type="dxa"/>
+            <w:tcW w:w="3520" w:type="dxa"/>
             <w:tcBorders>
               <w:top w:val="single" w:sz="8" w:space="0" w:color="000000"/>
               <w:left w:val="single" w:sz="8" w:space="0" w:color="000000"/>
@@ -330,7 +321,7 @@
             </w:r>
             <w:proofErr w:type="spellStart"/>
             <w:r>
-              <w:t>AdministerProfile</w:t>
+              <w:t>AllCitizens</w:t>
             </w:r>
             <w:r>
               <w:t>.vue</w:t>
@@ -342,7 +333,7 @@
       <w:tr>
         <w:tc>
           <w:tcPr>
-            <w:tcW w:w="3120" w:type="dxa"/>
+            <w:tcW w:w="2420" w:type="dxa"/>
             <w:tcBorders>
               <w:top w:val="single" w:sz="8" w:space="0" w:color="000000"/>
               <w:left w:val="single" w:sz="8" w:space="0" w:color="000000"/>
@@ -369,7 +360,7 @@
         </w:tc>
         <w:tc>
           <w:tcPr>
-            <w:tcW w:w="3120" w:type="dxa"/>
+            <w:tcW w:w="3420" w:type="dxa"/>
             <w:tcBorders>
               <w:top w:val="single" w:sz="8" w:space="0" w:color="000000"/>
               <w:left w:val="single" w:sz="8" w:space="0" w:color="000000"/>
@@ -398,7 +389,7 @@
         </w:tc>
         <w:tc>
           <w:tcPr>
-            <w:tcW w:w="3120" w:type="dxa"/>
+            <w:tcW w:w="3520" w:type="dxa"/>
             <w:tcBorders>
               <w:top w:val="single" w:sz="8" w:space="0" w:color="000000"/>
               <w:left w:val="single" w:sz="8" w:space="0" w:color="000000"/>
@@ -427,7 +418,7 @@
       <w:tr>
         <w:tc>
           <w:tcPr>
-            <w:tcW w:w="3120" w:type="dxa"/>
+            <w:tcW w:w="2420" w:type="dxa"/>
             <w:tcBorders>
               <w:top w:val="single" w:sz="8" w:space="0" w:color="000000"/>
               <w:left w:val="single" w:sz="8" w:space="0" w:color="000000"/>
@@ -454,7 +445,7 @@
         </w:tc>
         <w:tc>
           <w:tcPr>
-            <w:tcW w:w="3120" w:type="dxa"/>
+            <w:tcW w:w="3420" w:type="dxa"/>
             <w:tcBorders>
               <w:top w:val="single" w:sz="8" w:space="0" w:color="000000"/>
               <w:left w:val="single" w:sz="8" w:space="0" w:color="000000"/>
@@ -476,44 +467,35 @@
             </w:pPr>
             <w:proofErr w:type="spellStart"/>
             <w:r>
-              <w:t>AdministerUserProfile</w:t>
-            </w:r>
-            <w:r>
-              <w:t>Controller</w:t>
+              <w:t>AdministerUserProfileController</w:t>
             </w:r>
             <w:proofErr w:type="spellEnd"/>
           </w:p>
         </w:tc>
         <w:tc>
           <w:tcPr>
-            <w:tcW w:w="3120" w:type="dxa"/>
-            <w:tcBorders>
-              <w:top w:val="single" w:sz="8" w:space="0" w:color="000000"/>
-              <w:left w:val="single" w:sz="8" w:space="0" w:color="000000"/>
-              <w:bottom w:val="single" w:sz="8" w:space="0" w:color="000000"/>
-              <w:right w:val="single" w:sz="8" w:space="0" w:color="000000"/>
-            </w:tcBorders>
-            <w:tcMar>
-              <w:top w:w="100" w:type="dxa"/>
-              <w:left w:w="100" w:type="dxa"/>
-              <w:bottom w:w="100" w:type="dxa"/>
-              <w:right w:w="100" w:type="dxa"/>
-            </w:tcMar>
-            <w:hideMark/>
-          </w:tcPr>
-          <w:p>
-            <w:pPr>
-              <w:widowControl w:val="0"/>
-              <w:spacing w:line="240" w:lineRule="auto"/>
-            </w:pPr>
-            <w:r>
-              <w:t>controllers/</w:t>
-            </w:r>
-            <w:r>
-              <w:t>User</w:t>
-            </w:r>
-            <w:r>
-              <w:t>Controller.js</w:t>
+            <w:tcW w:w="3520" w:type="dxa"/>
+            <w:tcBorders>
+              <w:top w:val="single" w:sz="8" w:space="0" w:color="000000"/>
+              <w:left w:val="single" w:sz="8" w:space="0" w:color="000000"/>
+              <w:bottom w:val="single" w:sz="8" w:space="0" w:color="000000"/>
+              <w:right w:val="single" w:sz="8" w:space="0" w:color="000000"/>
+            </w:tcBorders>
+            <w:tcMar>
+              <w:top w:w="100" w:type="dxa"/>
+              <w:left w:w="100" w:type="dxa"/>
+              <w:bottom w:w="100" w:type="dxa"/>
+              <w:right w:w="100" w:type="dxa"/>
+            </w:tcMar>
+            <w:hideMark/>
+          </w:tcPr>
+          <w:p>
+            <w:pPr>
+              <w:widowControl w:val="0"/>
+              <w:spacing w:line="240" w:lineRule="auto"/>
+            </w:pPr>
+            <w:r>
+              <w:t>controllers/UserController.js</w:t>
             </w:r>
           </w:p>
         </w:tc>
@@ -521,7 +503,7 @@
       <w:tr>
         <w:tc>
           <w:tcPr>
-            <w:tcW w:w="3120" w:type="dxa"/>
+            <w:tcW w:w="2420" w:type="dxa"/>
             <w:tcBorders>
               <w:top w:val="single" w:sz="8" w:space="0" w:color="000000"/>
               <w:left w:val="single" w:sz="8" w:space="0" w:color="000000"/>
@@ -548,7 +530,7 @@
         </w:tc>
         <w:tc>
           <w:tcPr>
-            <w:tcW w:w="3120" w:type="dxa"/>
+            <w:tcW w:w="3420" w:type="dxa"/>
             <w:tcBorders>
               <w:top w:val="single" w:sz="8" w:space="0" w:color="000000"/>
               <w:left w:val="single" w:sz="8" w:space="0" w:color="000000"/>
@@ -575,7 +557,7 @@
         </w:tc>
         <w:tc>
           <w:tcPr>
-            <w:tcW w:w="3120" w:type="dxa"/>
+            <w:tcW w:w="3520" w:type="dxa"/>
             <w:tcBorders>
               <w:top w:val="single" w:sz="8" w:space="0" w:color="000000"/>
               <w:left w:val="single" w:sz="8" w:space="0" w:color="000000"/>
@@ -604,7 +586,7 @@
       <w:tr>
         <w:tc>
           <w:tcPr>
-            <w:tcW w:w="3120" w:type="dxa"/>
+            <w:tcW w:w="2420" w:type="dxa"/>
             <w:tcBorders>
               <w:top w:val="single" w:sz="8" w:space="0" w:color="000000"/>
               <w:left w:val="single" w:sz="8" w:space="0" w:color="000000"/>
@@ -631,7 +613,7 @@
         </w:tc>
         <w:tc>
           <w:tcPr>
-            <w:tcW w:w="3120" w:type="dxa"/>
+            <w:tcW w:w="3420" w:type="dxa"/>
             <w:tcBorders>
               <w:top w:val="single" w:sz="8" w:space="0" w:color="000000"/>
               <w:left w:val="single" w:sz="8" w:space="0" w:color="000000"/>
@@ -660,7 +642,7 @@
         </w:tc>
         <w:tc>
           <w:tcPr>
-            <w:tcW w:w="3120" w:type="dxa"/>
+            <w:tcW w:w="3520" w:type="dxa"/>
             <w:tcBorders>
               <w:top w:val="single" w:sz="8" w:space="0" w:color="000000"/>
               <w:left w:val="single" w:sz="8" w:space="0" w:color="000000"/>
@@ -822,6 +804,7 @@
     <w:lsdException w:name="HTML Sample" w:semiHidden="1" w:unhideWhenUsed="1"/>
     <w:lsdException w:name="HTML Typewriter" w:semiHidden="1" w:unhideWhenUsed="1"/>
     <w:lsdException w:name="HTML Variable" w:semiHidden="1" w:unhideWhenUsed="1"/>
+    <w:lsdException w:name="Normal Table" w:semiHidden="1" w:unhideWhenUsed="1"/>
     <w:lsdException w:name="annotation subject" w:semiHidden="1" w:unhideWhenUsed="1"/>
     <w:lsdException w:name="No List" w:semiHidden="1" w:unhideWhenUsed="1"/>
     <w:lsdException w:name="Outline List 1" w:semiHidden="1" w:unhideWhenUsed="1"/>
@@ -867,9 +850,11 @@
     <w:lsdException w:name="Table Subtle 1" w:semiHidden="1" w:unhideWhenUsed="1"/>
     <w:lsdException w:name="Table Subtle 2" w:semiHidden="1" w:unhideWhenUsed="1"/>
     <w:lsdException w:name="Table Web 1" w:semiHidden="1" w:unhideWhenUsed="1"/>
+    <w:lsdException w:name="Table Web 2" w:semiHidden="1" w:unhideWhenUsed="1"/>
     <w:lsdException w:name="Table Web 3" w:semiHidden="1" w:unhideWhenUsed="1"/>
     <w:lsdException w:name="Balloon Text" w:semiHidden="1" w:unhideWhenUsed="1"/>
     <w:lsdException w:name="Table Grid" w:uiPriority="39"/>
+    <w:lsdException w:name="Table Theme" w:semiHidden="1" w:unhideWhenUsed="1"/>
     <w:lsdException w:name="Placeholder Text" w:semiHidden="1"/>
     <w:lsdException w:name="No Spacing" w:uiPriority="1" w:qFormat="1"/>
     <w:lsdException w:name="Light Shading" w:uiPriority="60"/>

</xml_diff>

<commit_message>
Added an updated Class Mapping doc
</commit_message>
<xml_diff>
--- a/docs/Iteration 5/S20-ESN-RW1-I5-ClassMapping.docx
+++ b/docs/Iteration 5/S20-ESN-RW1-I5-ClassMapping.docx
@@ -14,10 +14,186 @@
           <w:b/>
           <w:bCs/>
         </w:rPr>
+        <w:t>Scenario</w:t>
+      </w:r>
+    </w:p>
+    <w:p>
+      <w:pPr>
+        <w:rPr>
+          <w:b/>
+          <w:bCs/>
+        </w:rPr>
+      </w:pPr>
+    </w:p>
+    <w:p>
+      <w:pPr>
+        <w:spacing w:line="240" w:lineRule="auto"/>
+        <w:rPr>
+          <w:rFonts w:ascii="Times New Roman" w:eastAsia="Times New Roman" w:hAnsi="Times New Roman" w:cs="Times New Roman"/>
+          <w:sz w:val="24"/>
+          <w:szCs w:val="24"/>
+          <w:lang w:val="en-US"/>
+        </w:rPr>
+      </w:pPr>
+      <w:r>
+        <w:rPr>
+          <w:rFonts w:eastAsia="Times New Roman"/>
+          <w:color w:val="000000"/>
+          <w:u w:val="single"/>
+          <w:lang w:val="en-US"/>
+        </w:rPr>
+        <w:t>User Story</w:t>
+      </w:r>
+    </w:p>
+    <w:p>
+      <w:pPr>
+        <w:rPr>
+          <w:rFonts w:eastAsia="Times New Roman"/>
+          <w:color w:val="000000"/>
+          <w:lang w:val="en-US"/>
+        </w:rPr>
+      </w:pPr>
+      <w:r>
+        <w:rPr>
+          <w:rFonts w:eastAsia="Times New Roman"/>
+          <w:color w:val="000000"/>
+          <w:lang w:val="en-US"/>
+        </w:rPr>
+        <w:t xml:space="preserve">As a </w:t>
+      </w:r>
+      <w:r>
+        <w:rPr>
+          <w:rFonts w:eastAsia="Times New Roman"/>
+          <w:b/>
+          <w:bCs/>
+          <w:color w:val="000000"/>
+          <w:lang w:val="en-US"/>
+        </w:rPr>
+        <w:t>Citizen</w:t>
+      </w:r>
+      <w:r>
+        <w:rPr>
+          <w:rFonts w:eastAsia="Times New Roman"/>
+          <w:color w:val="000000"/>
+          <w:lang w:val="en-US"/>
+        </w:rPr>
+        <w:t xml:space="preserve">, I want to </w:t>
+      </w:r>
+      <w:r>
+        <w:rPr>
+          <w:rFonts w:eastAsia="Times New Roman"/>
+          <w:b/>
+          <w:bCs/>
+          <w:color w:val="000000"/>
+          <w:lang w:val="en-US"/>
+        </w:rPr>
+        <w:t xml:space="preserve">share a video </w:t>
+      </w:r>
+      <w:r>
+        <w:rPr>
+          <w:rFonts w:eastAsia="Times New Roman"/>
+          <w:b/>
+          <w:bCs/>
+          <w:color w:val="000000"/>
+          <w:lang w:val="en-US"/>
+        </w:rPr>
+        <w:t xml:space="preserve">or an image </w:t>
+      </w:r>
+      <w:r>
+        <w:rPr>
+          <w:rFonts w:eastAsia="Times New Roman"/>
+          <w:b/>
+          <w:bCs/>
+          <w:color w:val="000000"/>
+          <w:lang w:val="en-US"/>
+        </w:rPr>
+        <w:t xml:space="preserve">with a caption </w:t>
+      </w:r>
+      <w:r>
+        <w:rPr>
+          <w:rFonts w:eastAsia="Times New Roman"/>
+          <w:color w:val="000000"/>
+          <w:lang w:val="en-US"/>
+        </w:rPr>
+        <w:t>as</w:t>
+      </w:r>
+      <w:r>
+        <w:rPr>
+          <w:rFonts w:eastAsia="Times New Roman"/>
+          <w:color w:val="000000"/>
+          <w:lang w:val="en-US"/>
+        </w:rPr>
+        <w:t xml:space="preserve"> part of</w:t>
+      </w:r>
+      <w:r>
+        <w:rPr>
+          <w:rFonts w:eastAsia="Times New Roman"/>
+          <w:color w:val="000000"/>
+          <w:lang w:val="en-US"/>
+        </w:rPr>
+        <w:t xml:space="preserve"> a chat so that the community can see what the </w:t>
+      </w:r>
+      <w:proofErr w:type="gramStart"/>
+      <w:r>
+        <w:rPr>
+          <w:rFonts w:eastAsia="Times New Roman"/>
+          <w:color w:val="000000"/>
+          <w:lang w:val="en-US"/>
+        </w:rPr>
+        <w:t>situation</w:t>
+      </w:r>
+      <w:proofErr w:type="gramEnd"/>
+      <w:r>
+        <w:rPr>
+          <w:rFonts w:eastAsia="Times New Roman"/>
+          <w:color w:val="000000"/>
+          <w:lang w:val="en-US"/>
+        </w:rPr>
+        <w:t xml:space="preserve"> I am in is like and the place where I am</w:t>
+      </w:r>
+    </w:p>
+    <w:p>
+      <w:pPr>
+        <w:rPr>
+          <w:b/>
+          <w:bCs/>
+        </w:rPr>
+      </w:pPr>
+    </w:p>
+    <w:p>
+      <w:pPr>
+        <w:rPr>
+          <w:u w:val="single"/>
+        </w:rPr>
+      </w:pPr>
+      <w:r>
+        <w:rPr>
+          <w:u w:val="single"/>
+        </w:rPr>
+        <w:t>Acceptance Criteria</w:t>
+      </w:r>
+    </w:p>
+    <w:p>
+      <w:r>
+        <w:t>Provided that the user elected to upload an image or video of the supported file format and complies with the size limits, the chat is saved is saved successfully</w:t>
+      </w:r>
+    </w:p>
+    <w:p/>
+    <w:p>
+      <w:pPr>
+        <w:rPr>
+          <w:b/>
+          <w:bCs/>
+        </w:rPr>
+      </w:pPr>
+      <w:r>
+        <w:rPr>
+          <w:b/>
+          <w:bCs/>
+        </w:rPr>
         <w:t>Class Mapping</w:t>
       </w:r>
     </w:p>
-    <w:p/>
     <w:p/>
     <w:tbl>
       <w:tblPr>
@@ -1115,6 +1291,23 @@
     <w:semiHidden/>
     <w:unhideWhenUsed/>
   </w:style>
+  <w:style w:type="paragraph" w:styleId="NormalWeb">
+    <w:name w:val="Normal (Web)"/>
+    <w:basedOn w:val="Normal"/>
+    <w:uiPriority w:val="99"/>
+    <w:semiHidden/>
+    <w:unhideWhenUsed/>
+    <w:rsid w:val="00D42C07"/>
+    <w:pPr>
+      <w:spacing w:before="100" w:beforeAutospacing="1" w:after="100" w:afterAutospacing="1" w:line="240" w:lineRule="auto"/>
+    </w:pPr>
+    <w:rPr>
+      <w:rFonts w:ascii="Times New Roman" w:eastAsia="Times New Roman" w:hAnsi="Times New Roman" w:cs="Times New Roman"/>
+      <w:sz w:val="24"/>
+      <w:szCs w:val="24"/>
+      <w:lang w:val="en-US"/>
+    </w:rPr>
+  </w:style>
 </w:styles>
 </file>
 

</xml_diff>